<commit_message>
pequeños cambios nada relevante
</commit_message>
<xml_diff>
--- a/Documentacion/Ultima Entrega/Documento de Especificación de Requerimientos.docx
+++ b/Documentacion/Ultima Entrega/Documento de Especificación de Requerimientos.docx
@@ -157,28 +157,7 @@
                 <w:sz w:val="22"/>
                 <w:szCs w:val="22"/>
               </w:rPr>
-              <w:t>10</w:t>
-            </w:r>
-            <w:r>
-              <w:rPr>
-                <w:sz w:val="22"/>
-                <w:szCs w:val="22"/>
-              </w:rPr>
-              <w:t>-0</w:t>
-            </w:r>
-            <w:r>
-              <w:rPr>
-                <w:sz w:val="22"/>
-                <w:szCs w:val="22"/>
-              </w:rPr>
-              <w:t>2</w:t>
-            </w:r>
-            <w:r>
-              <w:rPr>
-                <w:sz w:val="22"/>
-                <w:szCs w:val="22"/>
-              </w:rPr>
-              <w:t>-2021</w:t>
+              <w:t>10-02-2021</w:t>
             </w:r>
           </w:p>
         </w:tc>
@@ -227,6 +206,21 @@
               <w:rPr>
                 <w:sz w:val="22"/>
                 <w:szCs w:val="22"/>
+              </w:rPr>
+            </w:pPr>
+            <w:r>
+              <w:rPr>
+                <w:sz w:val="22"/>
+                <w:szCs w:val="22"/>
+              </w:rPr>
+              <w:t>Josue Emanuel Torres Colli</w:t>
+            </w:r>
+          </w:p>
+          <w:p>
+            <w:pPr>
+              <w:rPr>
+                <w:sz w:val="22"/>
+                <w:szCs w:val="22"/>
                 <w:u w:val="single"/>
               </w:rPr>
             </w:pPr>
@@ -235,28 +229,7 @@
                 <w:sz w:val="22"/>
                 <w:szCs w:val="22"/>
               </w:rPr>
-              <w:t xml:space="preserve">Josue </w:t>
-            </w:r>
-            <w:r>
-              <w:rPr>
-                <w:sz w:val="22"/>
-                <w:szCs w:val="22"/>
-              </w:rPr>
-              <w:t xml:space="preserve">Emanuel </w:t>
-            </w:r>
-            <w:r>
-              <w:rPr>
-                <w:sz w:val="22"/>
-                <w:szCs w:val="22"/>
-              </w:rPr>
-              <w:t>Torres</w:t>
-            </w:r>
-            <w:r>
-              <w:rPr>
-                <w:sz w:val="22"/>
-                <w:szCs w:val="22"/>
-              </w:rPr>
-              <w:t xml:space="preserve"> Colli</w:t>
+              <w:t>Daniel Gutiérrez</w:t>
             </w:r>
           </w:p>
         </w:tc>
@@ -344,6 +317,11 @@
     <w:sdt>
       <w:sdtPr>
         <w:rPr>
+          <w:caps w:val="0"/>
+          <w:color w:val="auto"/>
+          <w:spacing w:val="0"/>
+          <w:sz w:val="20"/>
+          <w:szCs w:val="20"/>
           <w:lang w:val="es-ES"/>
         </w:rPr>
         <w:id w:val="638077346"/>
@@ -356,11 +334,6 @@
         <w:rPr>
           <w:b/>
           <w:bCs/>
-          <w:caps w:val="0"/>
-          <w:color w:val="auto"/>
-          <w:spacing w:val="0"/>
-          <w:sz w:val="20"/>
-          <w:szCs w:val="20"/>
         </w:rPr>
       </w:sdtEndPr>
       <w:sdtContent>
@@ -402,21 +375,7 @@
                 <w:rStyle w:val="Hipervnculo"/>
                 <w:noProof/>
               </w:rPr>
-              <w:t>Propo</w:t>
-            </w:r>
-            <w:r>
-              <w:rPr>
-                <w:rStyle w:val="Hipervnculo"/>
-                <w:noProof/>
-              </w:rPr>
-              <w:t>s</w:t>
-            </w:r>
-            <w:r>
-              <w:rPr>
-                <w:rStyle w:val="Hipervnculo"/>
-                <w:noProof/>
-              </w:rPr>
-              <w:t>ito</w:t>
+              <w:t>Proposito</w:t>
             </w:r>
             <w:r>
               <w:rPr>
@@ -836,21 +795,7 @@
                 <w:rStyle w:val="Hipervnculo"/>
                 <w:noProof/>
               </w:rPr>
-              <w:t>Casos de</w:t>
-            </w:r>
-            <w:r>
-              <w:rPr>
-                <w:rStyle w:val="Hipervnculo"/>
-                <w:noProof/>
-              </w:rPr>
-              <w:t xml:space="preserve"> </w:t>
-            </w:r>
-            <w:r>
-              <w:rPr>
-                <w:rStyle w:val="Hipervnculo"/>
-                <w:noProof/>
-              </w:rPr>
-              <w:t>uso</w:t>
+              <w:t>Casos de uso</w:t>
             </w:r>
             <w:r>
               <w:rPr>
@@ -920,21 +865,7 @@
                 <w:rStyle w:val="Hipervnculo"/>
                 <w:noProof/>
               </w:rPr>
-              <w:t>Ventan</w:t>
-            </w:r>
-            <w:r>
-              <w:rPr>
-                <w:rStyle w:val="Hipervnculo"/>
-                <w:noProof/>
-              </w:rPr>
-              <w:t>a</w:t>
-            </w:r>
-            <w:r>
-              <w:rPr>
-                <w:rStyle w:val="Hipervnculo"/>
-                <w:noProof/>
-              </w:rPr>
-              <w:t>s</w:t>
+              <w:t>Ventanas</w:t>
             </w:r>
             <w:r>
               <w:rPr>
@@ -1004,21 +935,7 @@
                 <w:rStyle w:val="Hipervnculo"/>
                 <w:noProof/>
               </w:rPr>
-              <w:t xml:space="preserve">Diagrama de </w:t>
-            </w:r>
-            <w:r>
-              <w:rPr>
-                <w:rStyle w:val="Hipervnculo"/>
-                <w:noProof/>
-              </w:rPr>
-              <w:t>c</w:t>
-            </w:r>
-            <w:r>
-              <w:rPr>
-                <w:rStyle w:val="Hipervnculo"/>
-                <w:noProof/>
-              </w:rPr>
-              <w:t>lases</w:t>
+              <w:t>Diagrama de clases</w:t>
             </w:r>
             <w:r>
               <w:rPr>
@@ -1208,19 +1125,7 @@
         <w:rPr>
           <w:rFonts w:asciiTheme="minorHAnsi" w:hAnsiTheme="minorHAnsi"/>
         </w:rPr>
-        <w:t xml:space="preserve">La funcionalidad del punto de venta es ingresar como usuario o como administrador y poder realizar una venta de productos, eliminar productos, agregar productos, hacer reportes diarios de productos, hacer reportes del día, hacer reportes de la semana, llevar control y registro de </w:t>
-      </w:r>
-      <w:r>
-        <w:rPr>
-          <w:rFonts w:asciiTheme="minorHAnsi" w:hAnsiTheme="minorHAnsi"/>
-        </w:rPr>
-        <w:t>catálogo</w:t>
-      </w:r>
-      <w:r>
-        <w:rPr>
-          <w:rFonts w:asciiTheme="minorHAnsi" w:hAnsiTheme="minorHAnsi"/>
-        </w:rPr>
-        <w:t xml:space="preserve"> de clientes y modificar el costo de un producto, para poder llevar un control en cuanto a la contabilidad y a la existencia de inventario.  </w:t>
+        <w:t xml:space="preserve">La funcionalidad del punto de venta es ingresar como usuario o como administrador y poder realizar una venta de productos, eliminar productos, agregar productos, hacer reportes diarios de productos, hacer reportes del día, hacer reportes de la semana, llevar control y registro de catálogo de clientes y modificar el costo de un producto, para poder llevar un control en cuanto a la contabilidad y a la existencia de inventario.  </w:t>
       </w:r>
     </w:p>
     <w:p>
@@ -2110,13 +2015,7 @@
       <w:bookmarkStart w:id="5" w:name="_Toc63798476"/>
       <w:r>
         <w:lastRenderedPageBreak/>
-        <w:t>Requisitos</w:t>
-      </w:r>
-      <w:r>
-        <w:t xml:space="preserve"> no</w:t>
-      </w:r>
-      <w:r>
-        <w:t xml:space="preserve"> funcionales</w:t>
+        <w:t>Requisitos no funcionales</w:t>
       </w:r>
       <w:bookmarkEnd w:id="5"/>
     </w:p>
@@ -8795,7 +8694,7 @@
         <v:path o:extrusionok="f" gradientshapeok="t" o:connecttype="rect"/>
         <o:lock v:ext="edit" aspectratio="t"/>
       </v:shapetype>
-      <v:shape id="_x0000_i1474" type="#_x0000_t75" style="width:11.25pt;height:11.25pt" o:bullet="t">
+      <v:shape id="_x0000_i1049" type="#_x0000_t75" style="width:11.25pt;height:11.25pt" o:bullet="t">
         <v:imagedata r:id="rId1" o:title="msoA50A"/>
       </v:shape>
     </w:pict>
@@ -9909,6 +9808,7 @@
   <w:style w:type="character" w:default="1" w:styleId="Fuentedeprrafopredeter">
     <w:name w:val="Default Paragraph Font"/>
     <w:uiPriority w:val="1"/>
+    <w:semiHidden/>
     <w:unhideWhenUsed/>
   </w:style>
   <w:style w:type="table" w:default="1" w:styleId="Tablanormal">

</xml_diff>

<commit_message>
cerrar sesion al 100%
</commit_message>
<xml_diff>
--- a/Documentacion/Ultima Entrega/Documento de Especificación de Requerimientos.docx
+++ b/Documentacion/Ultima Entrega/Documento de Especificación de Requerimientos.docx
@@ -1269,6 +1269,12 @@
         <w:rPr>
           <w:rFonts w:asciiTheme="majorHAnsi" w:hAnsiTheme="majorHAnsi"/>
         </w:rPr>
+        <w:t>,ver inventario</w:t>
+      </w:r>
+      <w:r>
+        <w:rPr>
+          <w:rFonts w:asciiTheme="majorHAnsi" w:hAnsiTheme="majorHAnsi"/>
+        </w:rPr>
         <w:t>.</w:t>
       </w:r>
     </w:p>
@@ -1758,21 +1764,7 @@
         <w:rPr>
           <w:rFonts w:asciiTheme="majorHAnsi" w:hAnsiTheme="majorHAnsi"/>
         </w:rPr>
-        <w:t xml:space="preserve"> vender productos almacenando en una lista los artículos ingresados por medio de su respectivo </w:t>
-      </w:r>
-      <w:proofErr w:type="gramStart"/>
-      <w:r>
-        <w:rPr>
-          <w:rFonts w:asciiTheme="majorHAnsi" w:hAnsiTheme="majorHAnsi"/>
-        </w:rPr>
-        <w:t>ID</w:t>
-      </w:r>
-      <w:proofErr w:type="gramEnd"/>
-      <w:r>
-        <w:rPr>
-          <w:rFonts w:asciiTheme="majorHAnsi" w:hAnsiTheme="majorHAnsi"/>
-        </w:rPr>
-        <w:t xml:space="preserve"> así como la cantidad de cada uno.</w:t>
+        <w:t xml:space="preserve"> vender productos almacenando en una lista los artículos ingresados por medio de su respectivo ID así como la cantidad de cada uno.</w:t>
       </w:r>
     </w:p>
     <w:p>
@@ -3854,25 +3846,7 @@
                 <w:sz w:val="22"/>
                 <w:szCs w:val="22"/>
               </w:rPr>
-              <w:t>Se rellenan los datos “ID”</w:t>
-            </w:r>
-            <w:proofErr w:type="gramStart"/>
-            <w:r>
-              <w:rPr>
-                <w:rFonts w:eastAsia="Calibri"/>
-                <w:sz w:val="22"/>
-                <w:szCs w:val="22"/>
-              </w:rPr>
-              <w:t>, ”Nombre</w:t>
-            </w:r>
-            <w:proofErr w:type="gramEnd"/>
-            <w:r>
-              <w:rPr>
-                <w:rFonts w:eastAsia="Calibri"/>
-                <w:sz w:val="22"/>
-                <w:szCs w:val="22"/>
-              </w:rPr>
-              <w:t>”, “Dirección”, “RFC” y “Teléfono” después se presiona el botón “Hacer Factura”</w:t>
+              <w:t>Se rellenan los datos “ID”, ”Nombre”, “Dirección”, “RFC” y “Teléfono” después se presiona el botón “Hacer Factura”</w:t>
             </w:r>
           </w:p>
         </w:tc>

</xml_diff>